<commit_message>
[FIT-08][Docs] New commit format
</commit_message>
<xml_diff>
--- a/documentation/Commit format.docx
+++ b/documentation/Commit format.docx
@@ -38,24 +38,50 @@
           <w:szCs w:val="26"/>
           <w:lang w:val="en-US"/>
         </w:rPr>
-        <w:t>“[Tag] What was done?”</w:t>
-      </w:r>
-    </w:p>
-    <w:p>
-      <w:pPr>
-        <w:rPr>
-          <w:sz w:val="26"/>
-          <w:szCs w:val="26"/>
-          <w:lang w:val="en-US"/>
-        </w:rPr>
-      </w:pPr>
-      <w:r>
-        <w:rPr>
-          <w:sz w:val="26"/>
-          <w:szCs w:val="26"/>
-          <w:lang w:val="en-US"/>
-        </w:rPr>
-        <w:t>Optionally description if commit needs clarification</w:t>
+        <w:t>“</w:t>
+      </w:r>
+      <w:r>
+        <w:rPr>
+          <w:sz w:val="26"/>
+          <w:szCs w:val="26"/>
+          <w:lang w:val="en-US"/>
+        </w:rPr>
+        <w:t>[Trello Task Code]</w:t>
+      </w:r>
+      <w:r>
+        <w:rPr>
+          <w:sz w:val="26"/>
+          <w:szCs w:val="26"/>
+          <w:lang w:val="en-US"/>
+        </w:rPr>
+        <w:t>[Tag] What was done?”</w:t>
+      </w:r>
+    </w:p>
+    <w:p>
+      <w:pPr>
+        <w:rPr>
+          <w:sz w:val="26"/>
+          <w:szCs w:val="26"/>
+          <w:lang w:val="en-US"/>
+        </w:rPr>
+      </w:pPr>
+      <w:r>
+        <w:rPr>
+          <w:sz w:val="26"/>
+          <w:szCs w:val="26"/>
+          <w:lang w:val="en-US"/>
+        </w:rPr>
+        <w:t>Optionally description if commit n</w:t>
+      </w:r>
+      <w:bookmarkStart w:id="0" w:name="_GoBack"/>
+      <w:bookmarkEnd w:id="0"/>
+      <w:r>
+        <w:rPr>
+          <w:sz w:val="26"/>
+          <w:szCs w:val="26"/>
+          <w:lang w:val="en-US"/>
+        </w:rPr>
+        <w:t>eeds clarification</w:t>
       </w:r>
     </w:p>
     <w:p>
@@ -120,7 +146,7 @@
           <w:szCs w:val="36"/>
           <w:lang w:val="en-US"/>
         </w:rPr>
-        <w:t>List of [Tags] and theirs purpose</w:t>
+        <w:t>Trello Task Code</w:t>
       </w:r>
     </w:p>
     <w:p>
@@ -142,7 +168,41 @@
           <w:szCs w:val="26"/>
           <w:lang w:val="en-US"/>
         </w:rPr>
-        <w:t>[Docs] – Any change in documentation directory</w:t>
+        <w:t>There is a private trello board with tasks to cover</w:t>
+      </w:r>
+    </w:p>
+    <w:p>
+      <w:pPr>
+        <w:rPr>
+          <w:sz w:val="26"/>
+          <w:szCs w:val="26"/>
+          <w:lang w:val="en-US"/>
+        </w:rPr>
+      </w:pPr>
+    </w:p>
+    <w:p>
+      <w:pPr>
+        <w:rPr>
+          <w:sz w:val="36"/>
+          <w:szCs w:val="36"/>
+          <w:lang w:val="en-US"/>
+        </w:rPr>
+      </w:pPr>
+      <w:r>
+        <w:rPr>
+          <w:sz w:val="36"/>
+          <w:szCs w:val="36"/>
+          <w:lang w:val="en-US"/>
+        </w:rPr>
+        <w:t>List of [Tag</w:t>
+      </w:r>
+      <w:r>
+        <w:rPr>
+          <w:sz w:val="36"/>
+          <w:szCs w:val="36"/>
+          <w:lang w:val="en-US"/>
+        </w:rPr>
+        <w:t>] and theirs purpose</w:t>
       </w:r>
     </w:p>
     <w:p>
@@ -164,7 +224,7 @@
           <w:szCs w:val="26"/>
           <w:lang w:val="en-US"/>
         </w:rPr>
-        <w:t>[New] – Any new features</w:t>
+        <w:t>[Docs] – Any change in documentation directory</w:t>
       </w:r>
     </w:p>
     <w:p>
@@ -186,7 +246,7 @@
           <w:szCs w:val="26"/>
           <w:lang w:val="en-US"/>
         </w:rPr>
-        <w:t>[Test] – Any kind of tests</w:t>
+        <w:t>[New] – Any new features</w:t>
       </w:r>
     </w:p>
     <w:p>
@@ -208,7 +268,7 @@
           <w:szCs w:val="26"/>
           <w:lang w:val="en-US"/>
         </w:rPr>
-        <w:t>[Ref] – Any refactoring changes</w:t>
+        <w:t>[Test] – Any kind of tests</w:t>
       </w:r>
     </w:p>
     <w:p>
@@ -230,7 +290,7 @@
           <w:szCs w:val="26"/>
           <w:lang w:val="en-US"/>
         </w:rPr>
-        <w:t>[Fix] – Any bug fixes</w:t>
+        <w:t>[Ref] – Any refactoring changes</w:t>
       </w:r>
     </w:p>
     <w:p>
@@ -252,7 +312,7 @@
           <w:szCs w:val="26"/>
           <w:lang w:val="en-US"/>
         </w:rPr>
-        <w:t>[Mvn] – Any changes in pom file</w:t>
+        <w:t>[Fix] – Any bug fixes</w:t>
       </w:r>
     </w:p>
     <w:p>
@@ -274,10 +334,30 @@
           <w:szCs w:val="26"/>
           <w:lang w:val="en-US"/>
         </w:rPr>
+        <w:t>[Mvn] – Any changes in pom file</w:t>
+      </w:r>
+    </w:p>
+    <w:p>
+      <w:pPr>
+        <w:pStyle w:val="ListParagraph"/>
+        <w:numPr>
+          <w:ilvl w:val="0"/>
+          <w:numId w:val="3"/>
+        </w:numPr>
+        <w:rPr>
+          <w:sz w:val="26"/>
+          <w:szCs w:val="26"/>
+          <w:lang w:val="en-US"/>
+        </w:rPr>
+      </w:pPr>
+      <w:r>
+        <w:rPr>
+          <w:sz w:val="26"/>
+          <w:szCs w:val="26"/>
+          <w:lang w:val="en-US"/>
+        </w:rPr>
         <w:t>[Prop] – Any properties changes</w:t>
       </w:r>
-      <w:bookmarkStart w:id="0" w:name="_GoBack"/>
-      <w:bookmarkEnd w:id="0"/>
     </w:p>
     <w:sectPr>
       <w:pgSz w:w="11906" w:h="16838"/>
@@ -294,7 +374,7 @@
   <w:abstractNum w:abstractNumId="0">
     <w:nsid w:val="007E7E0C"/>
     <w:multiLevelType w:val="hybridMultilevel"/>
-    <w:tmpl w:val="C08EA5BA"/>
+    <w:tmpl w:val="BBEE1DC6"/>
     <w:lvl w:ilvl="0" w:tplc="04150001">
       <w:start w:val="1"/>
       <w:numFmt w:val="bullet"/>

</xml_diff>

<commit_message>
[Docs] New tag to commit format added
</commit_message>
<xml_diff>
--- a/documentation/Commit format.docx
+++ b/documentation/Commit format.docx
@@ -71,17 +71,7 @@
           <w:szCs w:val="26"/>
           <w:lang w:val="en-US"/>
         </w:rPr>
-        <w:t>Optionally description if commit n</w:t>
-      </w:r>
-      <w:bookmarkStart w:id="0" w:name="_GoBack"/>
-      <w:bookmarkEnd w:id="0"/>
-      <w:r>
-        <w:rPr>
-          <w:sz w:val="26"/>
-          <w:szCs w:val="26"/>
-          <w:lang w:val="en-US"/>
-        </w:rPr>
-        <w:t>eeds clarification</w:t>
+        <w:t>Optionally description if commit needs clarification</w:t>
       </w:r>
     </w:p>
     <w:p>
@@ -358,6 +348,30 @@
         </w:rPr>
         <w:t>[Prop] – Any properties changes</w:t>
       </w:r>
+    </w:p>
+    <w:p>
+      <w:pPr>
+        <w:pStyle w:val="ListParagraph"/>
+        <w:numPr>
+          <w:ilvl w:val="0"/>
+          <w:numId w:val="3"/>
+        </w:numPr>
+        <w:rPr>
+          <w:sz w:val="26"/>
+          <w:szCs w:val="26"/>
+          <w:lang w:val="en-US"/>
+        </w:rPr>
+      </w:pPr>
+      <w:r>
+        <w:rPr>
+          <w:sz w:val="26"/>
+          <w:szCs w:val="26"/>
+          <w:lang w:val="en-US"/>
+        </w:rPr>
+        <w:t>[Script] – Any sql scripts</w:t>
+      </w:r>
+      <w:bookmarkStart w:id="0" w:name="_GoBack"/>
+      <w:bookmarkEnd w:id="0"/>
     </w:p>
     <w:sectPr>
       <w:pgSz w:w="11906" w:h="16838"/>

</xml_diff>